<commit_message>
user guide & .exe actualized - TODO: .dmg
</commit_message>
<xml_diff>
--- a/___user_guide/AudioMAN User_Guide.docx
+++ b/___user_guide/AudioMAN User_Guide.docx
@@ -919,9 +919,9 @@
           <w:szCs w:val="21"/>
           <w:lang w:val="en-US"/>
         </w:rPr>
-        <w:t xml:space="preserve">To generate your list </w:t>
-      </w:r>
-      <w:proofErr w:type="spellStart"/>
+        <w:t xml:space="preserve">To generate your list of </w:t>
+      </w:r>
+      <w:proofErr w:type="gramStart"/>
       <w:r>
         <w:rPr>
           <w:rFonts w:asciiTheme="minorHAnsi" w:eastAsiaTheme="minorEastAsia" w:hAnsiTheme="minorHAnsi" w:cstheme="minorBidi"/>
@@ -931,9 +931,9 @@
           <w:szCs w:val="21"/>
           <w:lang w:val="en-US"/>
         </w:rPr>
-        <w:t>of</w:t>
-      </w:r>
-      <w:proofErr w:type="spellEnd"/>
+        <w:t>path</w:t>
+      </w:r>
+      <w:proofErr w:type="gramEnd"/>
       <w:r>
         <w:rPr>
           <w:rFonts w:asciiTheme="minorHAnsi" w:eastAsiaTheme="minorEastAsia" w:hAnsiTheme="minorHAnsi" w:cstheme="minorBidi"/>
@@ -943,10 +943,8 @@
           <w:szCs w:val="21"/>
           <w:lang w:val="en-US"/>
         </w:rPr>
-        <w:t xml:space="preserve"> </w:t>
-      </w:r>
-      <w:proofErr w:type="spellStart"/>
-      <w:proofErr w:type="gramStart"/>
+        <w:t xml:space="preserve"> you can choose one of thes</w:t>
+      </w:r>
       <w:r>
         <w:rPr>
           <w:rFonts w:asciiTheme="minorHAnsi" w:eastAsiaTheme="minorEastAsia" w:hAnsiTheme="minorHAnsi" w:cstheme="minorBidi"/>
@@ -956,10 +954,8 @@
           <w:szCs w:val="21"/>
           <w:lang w:val="en-US"/>
         </w:rPr>
-        <w:t>path</w:t>
-      </w:r>
-      <w:proofErr w:type="spellEnd"/>
-      <w:proofErr w:type="gramEnd"/>
+        <w:t>e</w:t>
+      </w:r>
       <w:r>
         <w:rPr>
           <w:rFonts w:asciiTheme="minorHAnsi" w:eastAsiaTheme="minorEastAsia" w:hAnsiTheme="minorHAnsi" w:cstheme="minorBidi"/>
@@ -969,102 +965,6 @@
           <w:szCs w:val="21"/>
           <w:lang w:val="en-US"/>
         </w:rPr>
-        <w:t xml:space="preserve"> </w:t>
-      </w:r>
-      <w:proofErr w:type="spellStart"/>
-      <w:r>
-        <w:rPr>
-          <w:rFonts w:asciiTheme="minorHAnsi" w:eastAsiaTheme="minorEastAsia" w:hAnsiTheme="minorHAnsi" w:cstheme="minorBidi"/>
-          <w:b/>
-          <w:bCs/>
-          <w:sz w:val="21"/>
-          <w:szCs w:val="21"/>
-          <w:lang w:val="en-US"/>
-        </w:rPr>
-        <w:t>you</w:t>
-      </w:r>
-      <w:proofErr w:type="spellEnd"/>
-      <w:r>
-        <w:rPr>
-          <w:rFonts w:asciiTheme="minorHAnsi" w:eastAsiaTheme="minorEastAsia" w:hAnsiTheme="minorHAnsi" w:cstheme="minorBidi"/>
-          <w:b/>
-          <w:bCs/>
-          <w:sz w:val="21"/>
-          <w:szCs w:val="21"/>
-          <w:lang w:val="en-US"/>
-        </w:rPr>
-        <w:t xml:space="preserve"> can </w:t>
-      </w:r>
-      <w:proofErr w:type="spellStart"/>
-      <w:r>
-        <w:rPr>
-          <w:rFonts w:asciiTheme="minorHAnsi" w:eastAsiaTheme="minorEastAsia" w:hAnsiTheme="minorHAnsi" w:cstheme="minorBidi"/>
-          <w:b/>
-          <w:bCs/>
-          <w:sz w:val="21"/>
-          <w:szCs w:val="21"/>
-          <w:lang w:val="en-US"/>
-        </w:rPr>
-        <w:t>choose</w:t>
-      </w:r>
-      <w:proofErr w:type="spellEnd"/>
-      <w:r>
-        <w:rPr>
-          <w:rFonts w:asciiTheme="minorHAnsi" w:eastAsiaTheme="minorEastAsia" w:hAnsiTheme="minorHAnsi" w:cstheme="minorBidi"/>
-          <w:b/>
-          <w:bCs/>
-          <w:sz w:val="21"/>
-          <w:szCs w:val="21"/>
-          <w:lang w:val="en-US"/>
-        </w:rPr>
-        <w:t xml:space="preserve"> </w:t>
-      </w:r>
-      <w:proofErr w:type="spellStart"/>
-      <w:r>
-        <w:rPr>
-          <w:rFonts w:asciiTheme="minorHAnsi" w:eastAsiaTheme="minorEastAsia" w:hAnsiTheme="minorHAnsi" w:cstheme="minorBidi"/>
-          <w:b/>
-          <w:bCs/>
-          <w:sz w:val="21"/>
-          <w:szCs w:val="21"/>
-          <w:lang w:val="en-US"/>
-        </w:rPr>
-        <w:t>one</w:t>
-      </w:r>
-      <w:proofErr w:type="spellEnd"/>
-      <w:r>
-        <w:rPr>
-          <w:rFonts w:asciiTheme="minorHAnsi" w:eastAsiaTheme="minorEastAsia" w:hAnsiTheme="minorHAnsi" w:cstheme="minorBidi"/>
-          <w:b/>
-          <w:bCs/>
-          <w:sz w:val="21"/>
-          <w:szCs w:val="21"/>
-          <w:lang w:val="en-US"/>
-        </w:rPr>
-        <w:t xml:space="preserve"> of </w:t>
-      </w:r>
-      <w:proofErr w:type="spellStart"/>
-      <w:r>
-        <w:rPr>
-          <w:rFonts w:asciiTheme="minorHAnsi" w:eastAsiaTheme="minorEastAsia" w:hAnsiTheme="minorHAnsi" w:cstheme="minorBidi"/>
-          <w:b/>
-          <w:bCs/>
-          <w:sz w:val="21"/>
-          <w:szCs w:val="21"/>
-          <w:lang w:val="en-US"/>
-        </w:rPr>
-        <w:t>thes</w:t>
-      </w:r>
-      <w:proofErr w:type="spellEnd"/>
-      <w:r>
-        <w:rPr>
-          <w:rFonts w:asciiTheme="minorHAnsi" w:eastAsiaTheme="minorEastAsia" w:hAnsiTheme="minorHAnsi" w:cstheme="minorBidi"/>
-          <w:b/>
-          <w:bCs/>
-          <w:sz w:val="21"/>
-          <w:szCs w:val="21"/>
-          <w:lang w:val="en-US"/>
-        </w:rPr>
         <w:t xml:space="preserve"> two options:</w:t>
       </w:r>
     </w:p>
@@ -1091,205 +991,7 @@
           <w:bCs/>
           <w:lang w:val="en-US"/>
         </w:rPr>
-        <w:t xml:space="preserve">- Click "Generate New Paths" to create concatenated </w:t>
-      </w:r>
-      <w:proofErr w:type="spellStart"/>
-      <w:r>
-        <w:rPr>
-          <w:b/>
-          <w:bCs/>
-          <w:lang w:val="en-US"/>
-        </w:rPr>
-        <w:t>paths</w:t>
-      </w:r>
-      <w:proofErr w:type="spellEnd"/>
-      <w:r>
-        <w:rPr>
-          <w:b/>
-          <w:bCs/>
-          <w:lang w:val="en-US"/>
-        </w:rPr>
-        <w:t xml:space="preserve">. </w:t>
-      </w:r>
-      <w:proofErr w:type="spellStart"/>
-      <w:r>
-        <w:rPr>
-          <w:b/>
-          <w:bCs/>
-          <w:lang w:val="en-US"/>
-        </w:rPr>
-        <w:t>The</w:t>
-      </w:r>
-      <w:proofErr w:type="spellEnd"/>
-      <w:r>
-        <w:rPr>
-          <w:b/>
-          <w:bCs/>
-          <w:lang w:val="en-US"/>
-        </w:rPr>
-        <w:t xml:space="preserve"> </w:t>
-      </w:r>
-      <w:proofErr w:type="spellStart"/>
-      <w:r>
-        <w:rPr>
-          <w:b/>
-          <w:bCs/>
-          <w:lang w:val="en-US"/>
-        </w:rPr>
-        <w:t>results</w:t>
-      </w:r>
-      <w:proofErr w:type="spellEnd"/>
-      <w:r>
-        <w:rPr>
-          <w:b/>
-          <w:bCs/>
-          <w:lang w:val="en-US"/>
-        </w:rPr>
-        <w:t xml:space="preserve"> </w:t>
-      </w:r>
-      <w:proofErr w:type="spellStart"/>
-      <w:r>
-        <w:rPr>
-          <w:b/>
-          <w:bCs/>
-          <w:lang w:val="en-US"/>
-        </w:rPr>
-        <w:t>will</w:t>
-      </w:r>
-      <w:proofErr w:type="spellEnd"/>
-      <w:r>
-        <w:rPr>
-          <w:b/>
-          <w:bCs/>
-          <w:lang w:val="en-US"/>
-        </w:rPr>
-        <w:t xml:space="preserve"> appear in the Result area and will </w:t>
-      </w:r>
-      <w:proofErr w:type="spellStart"/>
-      <w:r>
-        <w:rPr>
-          <w:b/>
-          <w:bCs/>
-          <w:lang w:val="en-US"/>
-        </w:rPr>
-        <w:t>overwrite</w:t>
-      </w:r>
-      <w:proofErr w:type="spellEnd"/>
-      <w:r>
-        <w:rPr>
-          <w:b/>
-          <w:bCs/>
-          <w:lang w:val="en-US"/>
-        </w:rPr>
-        <w:t xml:space="preserve"> </w:t>
-      </w:r>
-      <w:proofErr w:type="spellStart"/>
-      <w:r>
-        <w:rPr>
-          <w:b/>
-          <w:bCs/>
-          <w:lang w:val="en-US"/>
-        </w:rPr>
-        <w:t>whatever</w:t>
-      </w:r>
-      <w:proofErr w:type="spellEnd"/>
-      <w:r>
-        <w:rPr>
-          <w:b/>
-          <w:bCs/>
-          <w:lang w:val="en-US"/>
-        </w:rPr>
-        <w:t xml:space="preserve"> </w:t>
-      </w:r>
-      <w:proofErr w:type="spellStart"/>
-      <w:r>
-        <w:rPr>
-          <w:b/>
-          <w:bCs/>
-          <w:lang w:val="en-US"/>
-        </w:rPr>
-        <w:t>was</w:t>
-      </w:r>
-      <w:proofErr w:type="spellEnd"/>
-      <w:r>
-        <w:rPr>
-          <w:b/>
-          <w:bCs/>
-          <w:lang w:val="en-US"/>
-        </w:rPr>
-        <w:t xml:space="preserve"> </w:t>
-      </w:r>
-      <w:proofErr w:type="spellStart"/>
-      <w:r>
-        <w:rPr>
-          <w:b/>
-          <w:bCs/>
-          <w:lang w:val="en-US"/>
-        </w:rPr>
-        <w:t>already</w:t>
-      </w:r>
-      <w:proofErr w:type="spellEnd"/>
-      <w:r>
-        <w:rPr>
-          <w:b/>
-          <w:bCs/>
-          <w:lang w:val="en-US"/>
-        </w:rPr>
-        <w:t xml:space="preserve"> in </w:t>
-      </w:r>
-      <w:proofErr w:type="spellStart"/>
-      <w:r>
-        <w:rPr>
-          <w:b/>
-          <w:bCs/>
-          <w:lang w:val="en-US"/>
-        </w:rPr>
-        <w:t>the</w:t>
-      </w:r>
-      <w:proofErr w:type="spellEnd"/>
-      <w:r>
-        <w:rPr>
-          <w:b/>
-          <w:bCs/>
-          <w:lang w:val="en-US"/>
-        </w:rPr>
-        <w:t xml:space="preserve"> </w:t>
-      </w:r>
-      <w:proofErr w:type="spellStart"/>
-      <w:r>
-        <w:rPr>
-          <w:b/>
-          <w:bCs/>
-          <w:lang w:val="en-US"/>
-        </w:rPr>
-        <w:t>result</w:t>
-      </w:r>
-      <w:proofErr w:type="spellEnd"/>
-      <w:r>
-        <w:rPr>
-          <w:b/>
-          <w:bCs/>
-          <w:lang w:val="en-US"/>
-        </w:rPr>
-        <w:t xml:space="preserve"> </w:t>
-      </w:r>
-      <w:proofErr w:type="spellStart"/>
-      <w:r>
-        <w:rPr>
-          <w:b/>
-          <w:bCs/>
-          <w:lang w:val="en-US"/>
-        </w:rPr>
-        <w:t>area</w:t>
-      </w:r>
-      <w:proofErr w:type="spellEnd"/>
-      <w:r>
-        <w:rPr>
-          <w:b/>
-          <w:bCs/>
-          <w:lang w:val="en-US"/>
-        </w:rPr>
-        <w:t>.</w:t>
+        <w:t>- Click "Generate New Paths" to create concatenated paths. The results will appear in the Result area and will overwrite whatever was already in the result area.</w:t>
       </w:r>
     </w:p>
     <w:p>
@@ -1308,151 +1010,7 @@
           <w:bCs/>
           <w:lang w:val="en-US"/>
         </w:rPr>
-        <w:t xml:space="preserve">  - Click "Add More Paths" </w:t>
-      </w:r>
-      <w:proofErr w:type="spellStart"/>
-      <w:r>
-        <w:rPr>
-          <w:b/>
-          <w:bCs/>
-          <w:lang w:val="en-US"/>
-        </w:rPr>
-        <w:t>to</w:t>
-      </w:r>
-      <w:proofErr w:type="spellEnd"/>
-      <w:r>
-        <w:rPr>
-          <w:b/>
-          <w:bCs/>
-          <w:lang w:val="en-US"/>
-        </w:rPr>
-        <w:t xml:space="preserve"> </w:t>
-      </w:r>
-      <w:proofErr w:type="spellStart"/>
-      <w:r>
-        <w:rPr>
-          <w:b/>
-          <w:bCs/>
-          <w:lang w:val="en-US"/>
-        </w:rPr>
-        <w:t>add</w:t>
-      </w:r>
-      <w:proofErr w:type="spellEnd"/>
-      <w:r>
-        <w:rPr>
-          <w:b/>
-          <w:bCs/>
-          <w:lang w:val="en-US"/>
-        </w:rPr>
-        <w:t xml:space="preserve"> </w:t>
-      </w:r>
-      <w:proofErr w:type="spellStart"/>
-      <w:r>
-        <w:rPr>
-          <w:b/>
-          <w:bCs/>
-          <w:lang w:val="en-US"/>
-        </w:rPr>
-        <w:t>concatenated</w:t>
-      </w:r>
-      <w:proofErr w:type="spellEnd"/>
-      <w:r>
-        <w:rPr>
-          <w:b/>
-          <w:bCs/>
-          <w:lang w:val="en-US"/>
-        </w:rPr>
-        <w:t xml:space="preserve"> </w:t>
-      </w:r>
-      <w:proofErr w:type="spellStart"/>
-      <w:r>
-        <w:rPr>
-          <w:b/>
-          <w:bCs/>
-          <w:lang w:val="en-US"/>
-        </w:rPr>
-        <w:t>paths</w:t>
-      </w:r>
-      <w:proofErr w:type="spellEnd"/>
-      <w:r>
-        <w:rPr>
-          <w:b/>
-          <w:bCs/>
-          <w:lang w:val="en-US"/>
-        </w:rPr>
-        <w:t xml:space="preserve"> </w:t>
-      </w:r>
-      <w:proofErr w:type="spellStart"/>
-      <w:r>
-        <w:rPr>
-          <w:b/>
-          <w:bCs/>
-          <w:lang w:val="en-US"/>
-        </w:rPr>
-        <w:t>below</w:t>
-      </w:r>
-      <w:proofErr w:type="spellEnd"/>
-      <w:r>
-        <w:rPr>
-          <w:b/>
-          <w:bCs/>
-          <w:lang w:val="en-US"/>
-        </w:rPr>
-        <w:t xml:space="preserve"> </w:t>
-      </w:r>
-      <w:proofErr w:type="spellStart"/>
-      <w:r>
-        <w:rPr>
-          <w:b/>
-          <w:bCs/>
-          <w:lang w:val="en-US"/>
-        </w:rPr>
-        <w:t>the</w:t>
-      </w:r>
-      <w:proofErr w:type="spellEnd"/>
-      <w:r>
-        <w:rPr>
-          <w:b/>
-          <w:bCs/>
-          <w:lang w:val="en-US"/>
-        </w:rPr>
-        <w:t xml:space="preserve"> </w:t>
-      </w:r>
-      <w:proofErr w:type="spellStart"/>
-      <w:r>
-        <w:rPr>
-          <w:b/>
-          <w:bCs/>
-          <w:lang w:val="en-US"/>
-        </w:rPr>
-        <w:t>one</w:t>
-      </w:r>
-      <w:proofErr w:type="spellEnd"/>
-      <w:r>
-        <w:rPr>
-          <w:b/>
-          <w:bCs/>
-          <w:lang w:val="en-US"/>
-        </w:rPr>
-        <w:t xml:space="preserve"> </w:t>
-      </w:r>
-      <w:proofErr w:type="spellStart"/>
-      <w:r>
-        <w:rPr>
-          <w:b/>
-          <w:bCs/>
-          <w:lang w:val="en-US"/>
-        </w:rPr>
-        <w:t>that</w:t>
-      </w:r>
-      <w:proofErr w:type="spellEnd"/>
-      <w:r>
-        <w:rPr>
-          <w:b/>
-          <w:bCs/>
-          <w:lang w:val="en-US"/>
-        </w:rPr>
-        <w:t xml:space="preserve"> are already in the Result area.</w:t>
+        <w:t>  - Click "Add More Paths" to add concatenated paths below the one that are already in the Result area.</w:t>
       </w:r>
     </w:p>
     <w:p>
@@ -1897,6 +1455,13 @@
         </w:rPr>
         <w:t>)</w:t>
       </w:r>
+      <w:r>
+        <w:rPr>
+          <w:b/>
+          <w:bCs/>
+        </w:rPr>
+        <w:t>.</w:t>
+      </w:r>
     </w:p>
     <w:p>
       <w:pPr>
@@ -1917,36 +1482,6 @@
           <w:bCs/>
           <w:lang w:val="en-US"/>
         </w:rPr>
-        <w:t>)</w:t>
-      </w:r>
-      <w:r>
-        <w:rPr>
-          <w:b/>
-          <w:bCs/>
-          <w:lang w:val="en-US"/>
-        </w:rPr>
-        <w:t>.</w:t>
-      </w:r>
-    </w:p>
-    <w:p>
-      <w:pPr>
-        <w:numPr>
-          <w:ilvl w:val="0"/>
-          <w:numId w:val="5"/>
-        </w:numPr>
-        <w:spacing w:line="259" w:lineRule="auto"/>
-        <w:rPr>
-          <w:b/>
-          <w:bCs/>
-          <w:lang w:val="en-US"/>
-        </w:rPr>
-      </w:pPr>
-      <w:r>
-        <w:rPr>
-          <w:b/>
-          <w:bCs/>
-          <w:lang w:val="en-US"/>
-        </w:rPr>
         <w:t>Click "Apply Replace".</w:t>
       </w:r>
     </w:p>
@@ -2011,50 +1546,140 @@
         </w:rPr>
         <w:t xml:space="preserve"> </w:t>
       </w:r>
-      <w:r>
-        <w:rPr>
-          <w:b/>
-          <w:bCs/>
-          <w:lang w:val="en-US"/>
-        </w:rPr>
-        <w:t xml:space="preserve">The program searches for the first occurrence of the </w:t>
-      </w:r>
-      <w:r>
-        <w:rPr>
-          <w:b/>
-          <w:bCs/>
-          <w:lang w:val="en-US"/>
-        </w:rPr>
-        <w:t>text you entered</w:t>
-      </w:r>
-      <w:r>
-        <w:rPr>
-          <w:b/>
-          <w:bCs/>
-          <w:lang w:val="en-US"/>
-        </w:rPr>
-        <w:t xml:space="preserve">. If the </w:t>
-      </w:r>
-      <w:r>
-        <w:rPr>
-          <w:b/>
-          <w:bCs/>
-          <w:lang w:val="en-US"/>
-        </w:rPr>
-        <w:t>text</w:t>
-      </w:r>
-      <w:r>
-        <w:rPr>
-          <w:b/>
-          <w:bCs/>
-          <w:lang w:val="en-US"/>
-        </w:rPr>
-        <w:t xml:space="preserve"> isn’t found in all paths, an error will be displayed</w:t>
-      </w:r>
-      <w:r>
-        <w:rPr>
-          <w:b/>
-          <w:bCs/>
+    </w:p>
+    <w:p>
+      <w:pPr>
+        <w:spacing w:line="259" w:lineRule="auto"/>
+        <w:rPr>
+          <w:b/>
+          <w:bCs/>
+          <w:highlight w:val="yellow"/>
+          <w:lang w:val="en-US"/>
+        </w:rPr>
+      </w:pPr>
+      <w:r>
+        <w:rPr>
+          <w:b/>
+          <w:bCs/>
+          <w:highlight w:val="yellow"/>
+          <w:lang w:val="en-US"/>
+        </w:rPr>
+        <w:t>For the “Replace All” option, t</w:t>
+      </w:r>
+      <w:r>
+        <w:rPr>
+          <w:b/>
+          <w:bCs/>
+          <w:highlight w:val="yellow"/>
+          <w:lang w:val="en-US"/>
+        </w:rPr>
+        <w:t xml:space="preserve">he program searches for the first occurrence of the text you entered. </w:t>
+      </w:r>
+      <w:r>
+        <w:rPr>
+          <w:b/>
+          <w:bCs/>
+          <w:highlight w:val="yellow"/>
+          <w:lang w:val="en-US"/>
+        </w:rPr>
+        <w:t xml:space="preserve"> I</w:t>
+      </w:r>
+      <w:r>
+        <w:rPr>
+          <w:b/>
+          <w:bCs/>
+          <w:highlight w:val="yellow"/>
+          <w:lang w:val="en-US"/>
+        </w:rPr>
+        <w:t>f the text isn’t found in all paths, an error will be displayed.</w:t>
+      </w:r>
+    </w:p>
+    <w:p>
+      <w:pPr>
+        <w:spacing w:line="259" w:lineRule="auto"/>
+        <w:rPr>
+          <w:b/>
+          <w:bCs/>
+          <w:lang w:val="en-US"/>
+        </w:rPr>
+      </w:pPr>
+      <w:r>
+        <w:rPr>
+          <w:b/>
+          <w:bCs/>
+          <w:highlight w:val="yellow"/>
+          <w:lang w:val="en-US"/>
+        </w:rPr>
+        <w:t>For the “</w:t>
+      </w:r>
+      <w:r>
+        <w:rPr>
+          <w:b/>
+          <w:bCs/>
+          <w:highlight w:val="yellow"/>
+          <w:lang w:val="en-US"/>
+        </w:rPr>
+        <w:t xml:space="preserve">Partial </w:t>
+      </w:r>
+      <w:r>
+        <w:rPr>
+          <w:b/>
+          <w:bCs/>
+          <w:highlight w:val="yellow"/>
+          <w:lang w:val="en-US"/>
+        </w:rPr>
+        <w:t xml:space="preserve">Replace” option, </w:t>
+      </w:r>
+      <w:r>
+        <w:rPr>
+          <w:b/>
+          <w:bCs/>
+          <w:highlight w:val="yellow"/>
+          <w:lang w:val="en-US"/>
+        </w:rPr>
+        <w:t xml:space="preserve">every </w:t>
+      </w:r>
+      <w:r>
+        <w:rPr>
+          <w:b/>
+          <w:bCs/>
+          <w:highlight w:val="yellow"/>
+          <w:lang w:val="en-US"/>
+        </w:rPr>
+        <w:t>occurrence</w:t>
+      </w:r>
+      <w:r>
+        <w:rPr>
+          <w:b/>
+          <w:bCs/>
+          <w:highlight w:val="yellow"/>
+          <w:lang w:val="en-US"/>
+        </w:rPr>
+        <w:t xml:space="preserve"> of the text present in any</w:t>
+      </w:r>
+      <w:r>
+        <w:rPr>
+          <w:b/>
+          <w:bCs/>
+          <w:highlight w:val="yellow"/>
+          <w:lang w:val="en-US"/>
+        </w:rPr>
+        <w:t xml:space="preserve"> path</w:t>
+      </w:r>
+      <w:r>
+        <w:rPr>
+          <w:b/>
+          <w:bCs/>
+          <w:highlight w:val="yellow"/>
+          <w:lang w:val="en-US"/>
+        </w:rPr>
+        <w:t xml:space="preserve"> will be replaced</w:t>
+      </w:r>
+      <w:r>
+        <w:rPr>
+          <w:b/>
+          <w:bCs/>
+          <w:highlight w:val="yellow"/>
           <w:lang w:val="en-US"/>
         </w:rPr>
         <w:t>.</w:t>
@@ -2220,7 +1845,39 @@
           <w:bCs/>
           <w:lang w:val="en-US"/>
         </w:rPr>
-        <w:t>Files will be copied into a _renamed folder, preserving subfolder structure.</w:t>
+        <w:t xml:space="preserve">Files will be copied into a </w:t>
+      </w:r>
+      <w:r>
+        <w:rPr>
+          <w:b/>
+          <w:bCs/>
+          <w:lang w:val="en-US"/>
+        </w:rPr>
+        <w:t>“</w:t>
+      </w:r>
+      <w:r>
+        <w:rPr>
+          <w:b/>
+          <w:bCs/>
+          <w:lang w:val="en-US"/>
+        </w:rPr>
+        <w:t>_renamed folder</w:t>
+      </w:r>
+      <w:r>
+        <w:rPr>
+          <w:b/>
+          <w:bCs/>
+          <w:lang w:val="en-US"/>
+        </w:rPr>
+        <w:t>”</w:t>
+      </w:r>
+      <w:r>
+        <w:rPr>
+          <w:b/>
+          <w:bCs/>
+          <w:lang w:val="en-US"/>
+        </w:rPr>
+        <w:t>, preserving subfolder structure.</w:t>
       </w:r>
     </w:p>
     <w:p>
@@ -2281,6 +1938,7 @@
         <w:rPr>
           <w:lang w:val="en-US"/>
         </w:rPr>
+        <w:lastRenderedPageBreak/>
         <w:t>5. Clear All: Reset Everything</w:t>
       </w:r>
     </w:p>
@@ -2336,7 +1994,6 @@
           <w:bCs/>
           <w:lang w:val="en-US"/>
         </w:rPr>
-        <w:lastRenderedPageBreak/>
         <w:t>💡</w:t>
       </w:r>
       <w:r>
@@ -3940,6 +3597,7 @@
   <w:style w:type="character" w:default="1" w:styleId="Fuentedeprrafopredeter">
     <w:name w:val="Default Paragraph Font"/>
     <w:uiPriority w:val="1"/>
+    <w:semiHidden/>
     <w:unhideWhenUsed/>
   </w:style>
   <w:style w:type="table" w:default="1" w:styleId="Tablanormal">

</xml_diff>